<commit_message>
Interrupt Driven Music Routine
</commit_message>
<xml_diff>
--- a/Test Programs/README.docx
+++ b/Test Programs/README.docx
@@ -39,7 +39,23 @@
         </w:numPr>
       </w:pPr>
       <w:r>
-        <w:t>This program uses the kernel routine "chrout" to print "HELLO WORLD" to screen and waits for user input using the kernel routine “chrin” before returning to BASIC.</w:t>
+        <w:t>This program uses the kernel routine "</w:t>
+      </w:r>
+      <w:proofErr w:type="spellStart"/>
+      <w:r>
+        <w:t>chrout</w:t>
+      </w:r>
+      <w:proofErr w:type="spellEnd"/>
+      <w:r>
+        <w:t>" to print "HELLO WORLD" to screen and waits for user input using the kernel routine “</w:t>
+      </w:r>
+      <w:proofErr w:type="spellStart"/>
+      <w:r>
+        <w:t>chrin</w:t>
+      </w:r>
+      <w:proofErr w:type="spellEnd"/>
+      <w:r>
+        <w:t>” before returning to BASIC.</w:t>
       </w:r>
     </w:p>
     <w:p>
@@ -237,7 +253,15 @@
         </w:numPr>
       </w:pPr>
       <w:r>
-        <w:t>This Program changes all character codes in screen memory and all character/background/border colors each iteration of the loop.</w:t>
+        <w:t xml:space="preserve">This Program changes all character codes in screen memory and all character/background/border colors </w:t>
+      </w:r>
+      <w:proofErr w:type="gramStart"/>
+      <w:r>
+        <w:t>each iteration</w:t>
+      </w:r>
+      <w:proofErr w:type="gramEnd"/>
+      <w:r>
+        <w:t xml:space="preserve"> of the loop.</w:t>
       </w:r>
     </w:p>
     <w:p>
@@ -261,7 +285,15 @@
         </w:numPr>
       </w:pPr>
       <w:r>
-        <w:t>A timer delay is introduced between each iteration so the effect is not overwhelming.</w:t>
+        <w:t xml:space="preserve">A timer delay is introduced </w:t>
+      </w:r>
+      <w:proofErr w:type="gramStart"/>
+      <w:r>
+        <w:t>between each iteration</w:t>
+      </w:r>
+      <w:proofErr w:type="gramEnd"/>
+      <w:r>
+        <w:t xml:space="preserve"> so the effect is not overwhelming.</w:t>
       </w:r>
     </w:p>
     <w:p>
@@ -626,31 +658,86 @@
       <w:r>
         <w:tab/>
       </w:r>
+      <w:r>
+        <w:t>Custom Sprite Animation</w:t>
+      </w:r>
+    </w:p>
+    <w:p>
+      <w:pPr>
+        <w:pStyle w:val="ListParagraph"/>
+        <w:numPr>
+          <w:ilvl w:val="1"/>
+          <w:numId w:val="6"/>
+        </w:numPr>
+      </w:pPr>
+      <w:r>
+        <w:t>This program explores the ability of the Vic to render animations. Specifically it is looking for</w:t>
+      </w:r>
+      <w:r>
+        <w:t xml:space="preserve"> </w:t>
+      </w:r>
+      <w:r>
+        <w:t>visual a</w:t>
+      </w:r>
+      <w:r>
+        <w:t>rtifacts resultant of performing the minimum viable animation sequences required for street fighter.</w:t>
+      </w:r>
+    </w:p>
+    <w:p>
+      <w:pPr>
+        <w:pStyle w:val="ListParagraph"/>
+        <w:numPr>
+          <w:ilvl w:val="1"/>
+          <w:numId w:val="6"/>
+        </w:numPr>
+      </w:pPr>
+      <w:r>
+        <w:t>This means that I need to animate two fighters of the desired size simultaneously.</w:t>
+      </w:r>
+    </w:p>
+    <w:p>
+      <w:pPr>
+        <w:pStyle w:val="ListParagraph"/>
+        <w:numPr>
+          <w:ilvl w:val="1"/>
+          <w:numId w:val="6"/>
+        </w:numPr>
+      </w:pPr>
+      <w:r>
+        <w:t xml:space="preserve">Use the left and right keys to walk across the screen and </w:t>
+      </w:r>
+      <w:r>
+        <w:t>the up key to kick</w:t>
+      </w:r>
+      <w:r>
+        <w:t>.</w:t>
+      </w:r>
+    </w:p>
+    <w:p>
+      <w:pPr>
+        <w:pStyle w:val="ListParagraph"/>
+        <w:ind w:left="1440"/>
+      </w:pPr>
       <w:bookmarkStart w:id="0" w:name="_GoBack"/>
       <w:bookmarkEnd w:id="0"/>
-      <w:r>
-        <w:t>Custom Sprite Animation</w:t>
-      </w:r>
-    </w:p>
-    <w:p>
-      <w:pPr>
-        <w:pStyle w:val="ListParagraph"/>
-        <w:numPr>
-          <w:ilvl w:val="1"/>
+    </w:p>
+    <w:p>
+      <w:pPr>
+        <w:pStyle w:val="ListParagraph"/>
+        <w:numPr>
+          <w:ilvl w:val="0"/>
           <w:numId w:val="6"/>
         </w:numPr>
       </w:pPr>
       <w:r>
-        <w:t>This program explores the ability of the Vic to render animations. Specifically it is looking for</w:t>
-      </w:r>
-      <w:r>
-        <w:t xml:space="preserve"> </w:t>
-      </w:r>
-      <w:r>
-        <w:t>visual a</w:t>
-      </w:r>
-      <w:r>
-        <w:t>rtifacts resultant of performing the minimum viable animation sequences required for street fighter.</w:t>
+        <w:t>Test 13:</w:t>
+      </w:r>
+      <w:r>
+        <w:tab/>
+      </w:r>
+      <w:r>
+        <w:tab/>
+        <w:t>Interrupt Driven Music</w:t>
       </w:r>
     </w:p>
     <w:p>
@@ -662,25 +749,15 @@
         </w:numPr>
       </w:pPr>
       <w:r>
-        <w:t>This means that I need to animate two fighters of the desired size simultaneously.</w:t>
-      </w:r>
-    </w:p>
-    <w:p>
-      <w:pPr>
-        <w:pStyle w:val="ListParagraph"/>
-        <w:numPr>
-          <w:ilvl w:val="1"/>
-          <w:numId w:val="6"/>
-        </w:numPr>
-      </w:pPr>
-      <w:r>
-        <w:t xml:space="preserve">Use the left and right keys to walk across the screen and </w:t>
-      </w:r>
-      <w:r>
-        <w:t>the up key to kick</w:t>
-      </w:r>
-      <w:r>
-        <w:t>.</w:t>
+        <w:t xml:space="preserve">This program tests the ability of the Vic to render tones through a timer driven </w:t>
+      </w:r>
+      <w:proofErr w:type="spellStart"/>
+      <w:r>
+        <w:t>irq</w:t>
+      </w:r>
+      <w:proofErr w:type="spellEnd"/>
+      <w:r>
+        <w:t xml:space="preserve"> handler.</w:t>
       </w:r>
     </w:p>
     <w:sectPr>

</xml_diff>